<commit_message>
Excel files generation update
</commit_message>
<xml_diff>
--- a/controladores/plantillas/plantilla_ficha_tecnica.docx
+++ b/controladores/plantillas/plantilla_ficha_tecnica.docx
@@ -392,9 +392,8 @@
           <w:szCs w:val="20"/>
           <w:lang w:val="es-ES" w:eastAsia="es-MX"/>
         </w:rPr>
-        <w:t>}) ${</w:t>
-      </w:r>
-      <w:proofErr w:type="spellStart"/>
+        <w:t>}</w:t>
+      </w:r>
       <w:r>
         <w:rPr>
           <w:rFonts w:ascii="Arial" w:eastAsia="Times New Roman" w:hAnsi="Arial" w:cs="Arial"/>
@@ -404,9 +403,9 @@
           <w:szCs w:val="20"/>
           <w:lang w:val="es-ES" w:eastAsia="es-MX"/>
         </w:rPr>
-        <w:t>hora_inicio</w:t>
-      </w:r>
-      <w:proofErr w:type="spellEnd"/>
+        <w:t>) ${</w:t>
+      </w:r>
+      <w:proofErr w:type="spellStart"/>
       <w:r>
         <w:rPr>
           <w:rFonts w:ascii="Arial" w:eastAsia="Times New Roman" w:hAnsi="Arial" w:cs="Arial"/>
@@ -416,9 +415,9 @@
           <w:szCs w:val="20"/>
           <w:lang w:val="es-ES" w:eastAsia="es-MX"/>
         </w:rPr>
-        <w:t>} a ${</w:t>
-      </w:r>
-      <w:proofErr w:type="spellStart"/>
+        <w:t>hora_inicio</w:t>
+      </w:r>
+      <w:proofErr w:type="spellEnd"/>
       <w:r>
         <w:rPr>
           <w:rFonts w:ascii="Arial" w:eastAsia="Times New Roman" w:hAnsi="Arial" w:cs="Arial"/>
@@ -428,9 +427,9 @@
           <w:szCs w:val="20"/>
           <w:lang w:val="es-ES" w:eastAsia="es-MX"/>
         </w:rPr>
-        <w:t>hora_fin</w:t>
-      </w:r>
-      <w:proofErr w:type="spellEnd"/>
+        <w:t>} a ${</w:t>
+      </w:r>
+      <w:proofErr w:type="spellStart"/>
       <w:r>
         <w:rPr>
           <w:rFonts w:ascii="Arial" w:eastAsia="Times New Roman" w:hAnsi="Arial" w:cs="Arial"/>
@@ -440,6 +439,18 @@
           <w:szCs w:val="20"/>
           <w:lang w:val="es-ES" w:eastAsia="es-MX"/>
         </w:rPr>
+        <w:t>hora_fin</w:t>
+      </w:r>
+      <w:proofErr w:type="spellEnd"/>
+      <w:r>
+        <w:rPr>
+          <w:rFonts w:ascii="Arial" w:eastAsia="Times New Roman" w:hAnsi="Arial" w:cs="Arial"/>
+          <w:i/>
+          <w:color w:val="000000"/>
+          <w:sz w:val="20"/>
+          <w:szCs w:val="20"/>
+          <w:lang w:val="es-ES" w:eastAsia="es-MX"/>
+        </w:rPr>
         <w:t>}.</w:t>
       </w:r>
       <w:r>
@@ -448,7 +459,6 @@
           <w:color w:val="000000"/>
           <w:sz w:val="20"/>
           <w:szCs w:val="20"/>
-          <w:highlight w:val="yellow"/>
           <w:lang w:val="es-ES" w:eastAsia="es-MX"/>
         </w:rPr>
         <w:t xml:space="preserve"> </w:t>
@@ -562,7 +572,17 @@
           <w:szCs w:val="20"/>
           <w:lang w:eastAsia="es-MX"/>
         </w:rPr>
-        <w:t>Agradecemos su preferencia, deseándoles un excelente inicio de curso. </w:t>
+        <w:t>Agradecemos su preferencia, deseándoles un excelente inicio de curso.</w:t>
+      </w:r>
+      <w:r>
+        <w:rPr>
+          <w:rFonts w:ascii="Arial" w:eastAsia="Times New Roman" w:hAnsi="Arial" w:cs="Arial"/>
+          <w:color w:val="000000"/>
+          <w:sz w:val="20"/>
+          <w:szCs w:val="20"/>
+          <w:lang w:eastAsia="es-MX"/>
+        </w:rPr>
+        <w:t> </w:t>
       </w:r>
     </w:p>
     <w:p>

</xml_diff>